<commit_message>
Updated contact email in DIB/GENERAL INFORMATION
</commit_message>
<xml_diff>
--- a/DIB/GENERAL INFORMATION.docx
+++ b/DIB/GENERAL INFORMATION.docx
@@ -59,60 +59,57 @@
           <w:sz w:val="24"/>
           <w:szCs w:val="24"/>
         </w:rPr>
-        <w:t>entire Data in Brief (</w:t>
-      </w:r>
-      <w:proofErr w:type="spellStart"/>
+        <w:t>entire Data in Brief (DiB)</w:t>
+      </w:r>
       <w:r>
         <w:rPr>
           <w:sz w:val="24"/>
           <w:szCs w:val="24"/>
         </w:rPr>
-        <w:t>DiB</w:t>
-      </w:r>
-      <w:proofErr w:type="spellEnd"/>
+        <w:t xml:space="preserve"> article</w:t>
+      </w:r>
       <w:r>
         <w:rPr>
           <w:sz w:val="24"/>
           <w:szCs w:val="24"/>
         </w:rPr>
-        <w:t>)</w:t>
+        <w:t xml:space="preserve"> keep in mind that you are simply describing data and</w:t>
       </w:r>
       <w:r>
         <w:rPr>
           <w:sz w:val="24"/>
           <w:szCs w:val="24"/>
         </w:rPr>
-        <w:t xml:space="preserve"> article</w:t>
+        <w:t xml:space="preserve"> not providing conclusions/interpretive insights.  Please a</w:t>
       </w:r>
       <w:r>
         <w:rPr>
           <w:sz w:val="24"/>
           <w:szCs w:val="24"/>
         </w:rPr>
-        <w:t xml:space="preserve"> keep in mind that you are simply describing data and</w:t>
+        <w:t xml:space="preserve">void </w:t>
       </w:r>
       <w:r>
         <w:rPr>
           <w:sz w:val="24"/>
           <w:szCs w:val="24"/>
         </w:rPr>
-        <w:t xml:space="preserve"> not providing conclusions/interpretive insights.  Please a</w:t>
+        <w:t xml:space="preserve">using words such as 'study, 'studied, 'results', 'conclusions', etc.  Please do use the word “data” throughout your DiB paper wherever possible.  </w:t>
       </w:r>
       <w:r>
         <w:rPr>
           <w:sz w:val="24"/>
           <w:szCs w:val="24"/>
         </w:rPr>
-        <w:t xml:space="preserve">void </w:t>
+        <w:t>P</w:t>
       </w:r>
       <w:r>
         <w:rPr>
           <w:sz w:val="24"/>
           <w:szCs w:val="24"/>
         </w:rPr>
-        <w:t xml:space="preserve">using words such as 'study, 'studied, 'results', 'conclusions', etc.  Please do use the word “data” throughout your </w:t>
-      </w:r>
-      <w:proofErr w:type="spellStart"/>
+        <w:t xml:space="preserve">ublished </w:t>
+      </w:r>
       <w:r>
         <w:rPr>
           <w:sz w:val="24"/>
@@ -120,37 +117,6 @@
         </w:rPr>
         <w:t>DiB</w:t>
       </w:r>
-      <w:proofErr w:type="spellEnd"/>
-      <w:r>
-        <w:rPr>
-          <w:sz w:val="24"/>
-          <w:szCs w:val="24"/>
-        </w:rPr>
-        <w:t xml:space="preserve"> paper wherever possible.  </w:t>
-      </w:r>
-      <w:r>
-        <w:rPr>
-          <w:sz w:val="24"/>
-          <w:szCs w:val="24"/>
-        </w:rPr>
-        <w:t>P</w:t>
-      </w:r>
-      <w:r>
-        <w:rPr>
-          <w:sz w:val="24"/>
-          <w:szCs w:val="24"/>
-        </w:rPr>
-        <w:t xml:space="preserve">ublished </w:t>
-      </w:r>
-      <w:proofErr w:type="spellStart"/>
-      <w:r>
-        <w:rPr>
-          <w:sz w:val="24"/>
-          <w:szCs w:val="24"/>
-        </w:rPr>
-        <w:t>DiB</w:t>
-      </w:r>
-      <w:proofErr w:type="spellEnd"/>
       <w:r>
         <w:rPr>
           <w:sz w:val="24"/>
@@ -368,21 +334,7 @@
         <w:rPr>
           <w:b/>
         </w:rPr>
-        <w:t xml:space="preserve">Beatriz </w:t>
-      </w:r>
-      <w:proofErr w:type="spellStart"/>
-      <w:r>
-        <w:rPr>
-          <w:b/>
-        </w:rPr>
-        <w:t>Mella</w:t>
-      </w:r>
-      <w:proofErr w:type="spellEnd"/>
-      <w:r>
-        <w:rPr>
-          <w:b/>
-        </w:rPr>
-        <w:t xml:space="preserve"> Lira</w:t>
+        <w:t>Beatriz Mella Lira</w:t>
       </w:r>
       <w:r>
         <w:rPr>
@@ -417,16 +369,8 @@
         <w:rPr>
           <w:b/>
         </w:rPr>
-        <w:t xml:space="preserve">Antonio </w:t>
-      </w:r>
-      <w:proofErr w:type="spellStart"/>
-      <w:r>
-        <w:rPr>
-          <w:b/>
-        </w:rPr>
-        <w:t>Páez</w:t>
-      </w:r>
-      <w:proofErr w:type="spellEnd"/>
+        <w:t>Antonio Páez</w:t>
+      </w:r>
       <w:r>
         <w:rPr>
           <w:rStyle w:val="FootnoteReference"/>
@@ -459,6 +403,12 @@
           <w:b/>
         </w:rPr>
         <w:t>:</w:t>
+      </w:r>
+      <w:r>
+        <w:rPr>
+          <w:b/>
+        </w:rPr>
+        <w:t xml:space="preserve"> nalaeen@mcmaster.ca</w:t>
       </w:r>
     </w:p>
     <w:p>
@@ -1329,43 +1279,7 @@
           <w:sz w:val="24"/>
           <w:szCs w:val="24"/>
         </w:rPr>
-        <w:t xml:space="preserve">Broadly explain to other researchers how the data could be potentially valuable to them, with an eye towards possibly </w:t>
-      </w:r>
-      <w:proofErr w:type="gramStart"/>
-      <w:r>
-        <w:rPr>
-          <w:i/>
-          <w:sz w:val="24"/>
-          <w:szCs w:val="24"/>
-        </w:rPr>
-        <w:t>opening up</w:t>
-      </w:r>
-      <w:proofErr w:type="gramEnd"/>
-      <w:r>
-        <w:rPr>
-          <w:i/>
-          <w:sz w:val="24"/>
-          <w:szCs w:val="24"/>
-        </w:rPr>
-        <w:t xml:space="preserve"> doors for new collaborations. For example, how could this data: be compared to other data for further insight, serve as a benchmark for other researchers, be used in the development of further experiments in a </w:t>
-      </w:r>
-      <w:proofErr w:type="gramStart"/>
-      <w:r>
-        <w:rPr>
-          <w:i/>
-          <w:sz w:val="24"/>
-          <w:szCs w:val="24"/>
-        </w:rPr>
-        <w:t>particular area</w:t>
-      </w:r>
-      <w:proofErr w:type="gramEnd"/>
-      <w:r>
-        <w:rPr>
-          <w:i/>
-          <w:sz w:val="24"/>
-          <w:szCs w:val="24"/>
-        </w:rPr>
-        <w:t>, etc. Please do not offer interpretative statements or conclusions about the data, nor state why this data was valuable for an already-published research study.</w:t>
+        <w:t>Broadly explain to other researchers how the data could be potentially valuable to them, with an eye towards possibly opening up doors for new collaborations. For example, how could this data: be compared to other data for further insight, serve as a benchmark for other researchers, be used in the development of further experiments in a particular area, etc. Please do not offer interpretative statements or conclusions about the data, nor state why this data was valuable for an already-published research study.</w:t>
       </w:r>
       <w:r>
         <w:rPr>
@@ -1894,21 +1808,7 @@
         <w:rPr>
           <w:i/>
         </w:rPr>
-        <w:t xml:space="preserve">A clear difference relates to the type of occupation (p=0.03), where most respondents work full-time (57 per cent) and primarily use private transport, followed by participants studying (22.5 per cent) who tend to use public transport. In the case of students, the percentage of females and males is quite similar. However, the category of full-time workers is mostly occupied by men presenting a significant difference of almost 6 per cent between genders. Differences were also found with duties related to housework, where woman have a much higher percentage of domestic work (7.4 per cent versus 0.5 per cent for men). This shows a conventional patriarchal tendency in Chile, although women have managed to enter the </w:t>
-      </w:r>
-      <w:proofErr w:type="spellStart"/>
-      <w:r>
-        <w:rPr>
-          <w:i/>
-        </w:rPr>
-        <w:t>labour</w:t>
-      </w:r>
-      <w:proofErr w:type="spellEnd"/>
-      <w:r>
-        <w:rPr>
-          <w:i/>
-        </w:rPr>
-        <w:t xml:space="preserve"> market, they still have had to undertake the domestic work in the household. In terms of education, most respondents have some degree of technical or professional education (68.3 per cent), 6.4 per cent of the sample have a postgraduate degree. A 23.1 per cent of the participants have achieved secondary education, while just 2.2 per cent have only primary education. This aspect (though not the focus of this research) is a critical element in the discussion of equity in countries. According to OECD (2017b), in Chile, people who have a primary education score 30.7 per cent lower in adult skills sets than people who have a tertiary education. The inequalities by education level also show significant differences between males and females (p=0.01). This is also noted in the OECD (2017a) inequality index between countries. On average, in Chile, women score 6.5 per cent lower than men in adult skills sets (PIAAC), while in the average OECD countries, women score 2.7 per cent lower than men.</w:t>
+        <w:t>A clear difference relates to the type of occupation (p=0.03), where most respondents work full-time (57 per cent) and primarily use private transport, followed by participants studying (22.5 per cent) who tend to use public transport. In the case of students, the percentage of females and males is quite similar. However, the category of full-time workers is mostly occupied by men presenting a significant difference of almost 6 per cent between genders. Differences were also found with duties related to housework, where woman have a much higher percentage of domestic work (7.4 per cent versus 0.5 per cent for men). This shows a conventional patriarchal tendency in Chile, although women have managed to enter the labour market, they still have had to undertake the domestic work in the household. In terms of education, most respondents have some degree of technical or professional education (68.3 per cent), 6.4 per cent of the sample have a postgraduate degree. A 23.1 per cent of the participants have achieved secondary education, while just 2.2 per cent have only primary education. This aspect (though not the focus of this research) is a critical element in the discussion of equity in countries. According to OECD (2017b), in Chile, people who have a primary education score 30.7 per cent lower in adult skills sets than people who have a tertiary education. The inequalities by education level also show significant differences between males and females (p=0.01). This is also noted in the OECD (2017a) inequality index between countries. On average, in Chile, women score 6.5 per cent lower than men in adult skills sets (PIAAC), while in the average OECD countries, women score 2.7 per cent lower than men.</w:t>
       </w:r>
     </w:p>
     <w:p>
@@ -5326,7 +5226,6 @@
                 <w:szCs w:val="16"/>
               </w:rPr>
             </w:pPr>
-            <w:proofErr w:type="gramStart"/>
             <w:r>
               <w:rPr>
                 <w:rFonts w:ascii="Helvetica" w:eastAsia="Helvetica" w:hAnsi="Helvetica" w:cs="Helvetica"/>
@@ -5335,7 +5234,6 @@
               </w:rPr>
               <w:t>House keeper</w:t>
             </w:r>
-            <w:proofErr w:type="gramEnd"/>
           </w:p>
         </w:tc>
         <w:tc>
@@ -9051,25 +8949,7 @@
           <w:sz w:val="24"/>
           <w:szCs w:val="24"/>
         </w:rPr>
-        <w:t xml:space="preserve">: </w:t>
-      </w:r>
-      <w:proofErr w:type="spellStart"/>
-      <w:r>
-        <w:rPr>
-          <w:i/>
-          <w:sz w:val="24"/>
-          <w:szCs w:val="24"/>
-        </w:rPr>
-        <w:t>DiB</w:t>
-      </w:r>
-      <w:proofErr w:type="spellEnd"/>
-      <w:r>
-        <w:rPr>
-          <w:i/>
-          <w:sz w:val="24"/>
-          <w:szCs w:val="24"/>
-        </w:rPr>
-        <w:t xml:space="preserve"> papers are distinctly different from research articles and should </w:t>
+        <w:t xml:space="preserve">: DiB papers are distinctly different from research articles and should </w:t>
       </w:r>
       <w:r>
         <w:rPr>
@@ -10567,21 +10447,6 @@
 </file>
 
 <file path=customXml/item1.xml><?xml version="1.0" encoding="utf-8"?>
-<p:properties xmlns:p="http://schemas.microsoft.com/office/2006/metadata/properties" xmlns:xsi="http://www.w3.org/2001/XMLSchema-instance" xmlns:pc="http://schemas.microsoft.com/office/infopath/2007/PartnerControls">
-  <documentManagement/>
-</p:properties>
-</file>
-
-<file path=customXml/item2.xml><?xml version="1.0" encoding="utf-8"?>
-<?mso-contentType ?>
-<FormTemplates xmlns="http://schemas.microsoft.com/sharepoint/v3/contenttype/forms">
-  <Display>DocumentLibraryForm</Display>
-  <Edit>DocumentLibraryForm</Edit>
-  <New>DocumentLibraryForm</New>
-</FormTemplates>
-</file>
-
-<file path=customXml/item3.xml><?xml version="1.0" encoding="utf-8"?>
 <ct:contentTypeSchema xmlns:ct="http://schemas.microsoft.com/office/2006/metadata/contentType" xmlns:ma="http://schemas.microsoft.com/office/2006/metadata/properties/metaAttributes" ct:_="" ma:_="" ma:contentTypeName="Document" ma:contentTypeID="0x0101002B1EF7067D9C554B8B266426930291BF" ma:contentTypeVersion="13" ma:contentTypeDescription="Create a new document." ma:contentTypeScope="" ma:versionID="ce3ad58295013d27850d1fc3b41653fd">
   <xsd:schema xmlns:xsd="http://www.w3.org/2001/XMLSchema" xmlns:xs="http://www.w3.org/2001/XMLSchema" xmlns:p="http://schemas.microsoft.com/office/2006/metadata/properties" xmlns:ns3="50be22d2-5d98-4df5-9e41-69227dd9979c" xmlns:ns4="b3aa9ad2-6f02-4635-a021-5ca4f89b5c2e" targetNamespace="http://schemas.microsoft.com/office/2006/metadata/properties" ma:root="true" ma:fieldsID="ba91c45758de3b0d3fa9a6e3dfd7a834" ns3:_="" ns4:_="">
     <xsd:import namespace="50be22d2-5d98-4df5-9e41-69227dd9979c"/>
@@ -10804,28 +10669,26 @@
 </ct:contentTypeSchema>
 </file>
 
+<file path=customXml/item2.xml><?xml version="1.0" encoding="utf-8"?>
+<?mso-contentType ?>
+<FormTemplates xmlns="http://schemas.microsoft.com/sharepoint/v3/contenttype/forms">
+  <Display>DocumentLibraryForm</Display>
+  <Edit>DocumentLibraryForm</Edit>
+  <New>DocumentLibraryForm</New>
+</FormTemplates>
+</file>
+
+<file path=customXml/item3.xml><?xml version="1.0" encoding="utf-8"?>
+<p:properties xmlns:p="http://schemas.microsoft.com/office/2006/metadata/properties" xmlns:xsi="http://www.w3.org/2001/XMLSchema-instance" xmlns:pc="http://schemas.microsoft.com/office/infopath/2007/PartnerControls">
+  <documentManagement/>
+</p:properties>
+</file>
+
 <file path=customXml/item4.xml><?xml version="1.0" encoding="utf-8"?>
 <b:Sources xmlns:b="http://schemas.openxmlformats.org/officeDocument/2006/bibliography" xmlns="http://schemas.openxmlformats.org/officeDocument/2006/bibliography" SelectedStyle="\APASixthEditionOfficeOnline.xsl" StyleName="APA" Version="6"/>
 </file>
 
 <file path=customXml/itemProps1.xml><?xml version="1.0" encoding="utf-8"?>
-<ds:datastoreItem xmlns:ds="http://schemas.openxmlformats.org/officeDocument/2006/customXml" ds:itemID="{FAE74740-03CA-4D14-9448-C6ECE4A3CEF8}">
-  <ds:schemaRefs>
-    <ds:schemaRef ds:uri="http://schemas.microsoft.com/office/2006/metadata/properties"/>
-    <ds:schemaRef ds:uri="http://schemas.microsoft.com/office/infopath/2007/PartnerControls"/>
-  </ds:schemaRefs>
-</ds:datastoreItem>
-</file>
-
-<file path=customXml/itemProps2.xml><?xml version="1.0" encoding="utf-8"?>
-<ds:datastoreItem xmlns:ds="http://schemas.openxmlformats.org/officeDocument/2006/customXml" ds:itemID="{E7428778-EC96-451A-87A1-99EE65CE2111}">
-  <ds:schemaRefs>
-    <ds:schemaRef ds:uri="http://schemas.microsoft.com/sharepoint/v3/contenttype/forms"/>
-  </ds:schemaRefs>
-</ds:datastoreItem>
-</file>
-
-<file path=customXml/itemProps3.xml><?xml version="1.0" encoding="utf-8"?>
 <ds:datastoreItem xmlns:ds="http://schemas.openxmlformats.org/officeDocument/2006/customXml" ds:itemID="{F3C3FFE2-BBED-4806-83C4-230933D0166C}">
   <ds:schemaRefs>
     <ds:schemaRef ds:uri="http://schemas.microsoft.com/office/2006/metadata/contentType"/>
@@ -10844,8 +10707,25 @@
 </ds:datastoreItem>
 </file>
 
+<file path=customXml/itemProps2.xml><?xml version="1.0" encoding="utf-8"?>
+<ds:datastoreItem xmlns:ds="http://schemas.openxmlformats.org/officeDocument/2006/customXml" ds:itemID="{E7428778-EC96-451A-87A1-99EE65CE2111}">
+  <ds:schemaRefs>
+    <ds:schemaRef ds:uri="http://schemas.microsoft.com/sharepoint/v3/contenttype/forms"/>
+  </ds:schemaRefs>
+</ds:datastoreItem>
+</file>
+
+<file path=customXml/itemProps3.xml><?xml version="1.0" encoding="utf-8"?>
+<ds:datastoreItem xmlns:ds="http://schemas.openxmlformats.org/officeDocument/2006/customXml" ds:itemID="{FAE74740-03CA-4D14-9448-C6ECE4A3CEF8}">
+  <ds:schemaRefs>
+    <ds:schemaRef ds:uri="http://schemas.microsoft.com/office/2006/metadata/properties"/>
+    <ds:schemaRef ds:uri="http://schemas.microsoft.com/office/infopath/2007/PartnerControls"/>
+  </ds:schemaRefs>
+</ds:datastoreItem>
+</file>
+
 <file path=customXml/itemProps4.xml><?xml version="1.0" encoding="utf-8"?>
-<ds:datastoreItem xmlns:ds="http://schemas.openxmlformats.org/officeDocument/2006/customXml" ds:itemID="{29CAD7DA-EA37-45D2-9BFF-A71B6532F766}">
+<ds:datastoreItem xmlns:ds="http://schemas.openxmlformats.org/officeDocument/2006/customXml" ds:itemID="{74EE7B82-B0E1-4A17-B245-CA71FDBBA451}">
   <ds:schemaRefs>
     <ds:schemaRef ds:uri="http://schemas.openxmlformats.org/officeDocument/2006/bibliography"/>
   </ds:schemaRefs>

</xml_diff>